<commit_message>
Preparing the UAT report
</commit_message>
<xml_diff>
--- a/CrownAndAnchorGame/src/src/11590309_ITC515_Jino_ UAT.docx
+++ b/CrownAndAnchorGame/src/src/11590309_ITC515_Jino_ UAT.docx
@@ -28,7 +28,7 @@
     </w:p>
     <w:p>
       <w:pPr>
-        <w:jc w:val="both"/>
+        <w:jc w:val="center"/>
         <w:rPr>
           <w:sz w:val="32"/>
         </w:rPr>
@@ -42,7 +42,7 @@
     </w:p>
     <w:p>
       <w:pPr>
-        <w:jc w:val="both"/>
+        <w:jc w:val="center"/>
         <w:rPr>
           <w:sz w:val="96"/>
         </w:rPr>
@@ -56,12 +56,12 @@
     </w:p>
     <w:p>
       <w:pPr>
-        <w:jc w:val="both"/>
+        <w:jc w:val="center"/>
       </w:pPr>
     </w:p>
     <w:p>
       <w:pPr>
-        <w:jc w:val="both"/>
+        <w:jc w:val="center"/>
       </w:pPr>
       <w:r>
         <w:t>Name: Jean Claude Jino Rousseau</w:t>
@@ -69,7 +69,7 @@
     </w:p>
     <w:p>
       <w:pPr>
-        <w:jc w:val="both"/>
+        <w:jc w:val="center"/>
       </w:pPr>
       <w:r>
         <w:t>Student ID: 11590309</w:t>
@@ -81,10 +81,9 @@
           <w:tab w:val="center" w:pos="4513"/>
           <w:tab w:val="right" w:pos="9026"/>
         </w:tabs>
-        <w:jc w:val="both"/>
-      </w:pPr>
-      <w:r>
-        <w:tab/>
+        <w:jc w:val="center"/>
+      </w:pPr>
+      <w:r>
         <w:t xml:space="preserve">Lecture: </w:t>
       </w:r>
       <w:r>
@@ -130,7 +129,7 @@
           <w:tab w:val="center" w:pos="4513"/>
           <w:tab w:val="right" w:pos="9026"/>
         </w:tabs>
-        <w:jc w:val="both"/>
+        <w:jc w:val="center"/>
       </w:pPr>
       <w:r>
         <w:t xml:space="preserve">Due Date: </w:t>
@@ -154,10 +153,9 @@
           <w:tab w:val="center" w:pos="4513"/>
           <w:tab w:val="right" w:pos="9026"/>
         </w:tabs>
-        <w:jc w:val="both"/>
-      </w:pPr>
-      <w:r>
-        <w:tab/>
+        <w:jc w:val="center"/>
+      </w:pPr>
+      <w:r>
         <w:t xml:space="preserve">Lecturer: </w:t>
       </w:r>
       <w:proofErr w:type="spellStart"/>
@@ -188,10 +186,9 @@
           <w:tab w:val="center" w:pos="4513"/>
           <w:tab w:val="right" w:pos="9026"/>
         </w:tabs>
-        <w:jc w:val="both"/>
-      </w:pPr>
-      <w:r>
-        <w:tab/>
+        <w:jc w:val="center"/>
+      </w:pPr>
+      <w:r>
         <w:t xml:space="preserve">Number of words: </w:t>
       </w:r>
       <w:r>
@@ -270,15 +267,7 @@
             <w:rPr>
               <w:rFonts w:ascii="Arial" w:hAnsi="Arial" w:cs="Arial"/>
             </w:rPr>
-            <w:t>Table of Cont</w:t>
-          </w:r>
-          <w:bookmarkStart w:id="0" w:name="_GoBack"/>
-          <w:bookmarkEnd w:id="0"/>
-          <w:r>
-            <w:rPr>
-              <w:rFonts w:ascii="Arial" w:hAnsi="Arial" w:cs="Arial"/>
-            </w:rPr>
-            <w:t>ents</w:t>
+            <w:t>Table of Contents</w:t>
           </w:r>
         </w:p>
         <w:p>
@@ -572,7 +561,7 @@
           <w:lang w:eastAsia="en-AU"/>
         </w:rPr>
       </w:pPr>
-      <w:bookmarkStart w:id="1" w:name="_Toc464055254"/>
+      <w:bookmarkStart w:id="0" w:name="_Toc464055254"/>
       <w:r>
         <w:rPr>
           <w:rFonts w:ascii="Arial" w:hAnsi="Arial" w:cs="Arial"/>
@@ -582,7 +571,7 @@
         <w:lastRenderedPageBreak/>
         <w:t>Introduction</w:t>
       </w:r>
-      <w:bookmarkEnd w:id="1"/>
+      <w:bookmarkEnd w:id="0"/>
     </w:p>
     <w:p>
       <w:pPr>
@@ -662,25 +651,25 @@
           <w:rFonts w:ascii="Arial" w:hAnsi="Arial" w:cs="Arial"/>
         </w:rPr>
       </w:pPr>
-      <w:bookmarkStart w:id="2" w:name="_Toc464055255"/>
+      <w:bookmarkStart w:id="1" w:name="_Toc464055255"/>
       <w:r>
         <w:rPr>
           <w:rFonts w:ascii="Arial" w:hAnsi="Arial" w:cs="Arial"/>
         </w:rPr>
         <w:t>Replication</w:t>
       </w:r>
-      <w:bookmarkEnd w:id="2"/>
+      <w:bookmarkEnd w:id="1"/>
     </w:p>
     <w:p>
       <w:pPr>
         <w:pStyle w:val="Heading2"/>
         <w:jc w:val="both"/>
       </w:pPr>
-      <w:bookmarkStart w:id="3" w:name="_Toc464055256"/>
+      <w:bookmarkStart w:id="2" w:name="_Toc464055256"/>
       <w:r>
         <w:t>Test Case ID: Test Case Name:</w:t>
       </w:r>
-      <w:bookmarkEnd w:id="3"/>
+      <w:bookmarkEnd w:id="2"/>
       <w:r>
         <w:t xml:space="preserve"> </w:t>
       </w:r>
@@ -1262,6 +1251,595 @@
       <w:pPr>
         <w:jc w:val="both"/>
       </w:pPr>
+    </w:p>
+    <w:p>
+      <w:pPr>
+        <w:pStyle w:val="Heading2"/>
+        <w:jc w:val="both"/>
+      </w:pPr>
+      <w:r>
+        <w:t xml:space="preserve">Test Case ID: Test Case Name: </w:t>
+      </w:r>
+    </w:p>
+    <w:p>
+      <w:pPr>
+        <w:jc w:val="both"/>
+      </w:pPr>
+    </w:p>
+    <w:tbl>
+      <w:tblPr>
+        <w:tblStyle w:val="TableGrid"/>
+        <w:tblW w:w="0" w:type="auto"/>
+        <w:tblLook w:val="04A0" w:firstRow="1" w:lastRow="0" w:firstColumn="1" w:lastColumn="0" w:noHBand="0" w:noVBand="1"/>
+      </w:tblPr>
+      <w:tblGrid>
+        <w:gridCol w:w="3080"/>
+        <w:gridCol w:w="3081"/>
+        <w:gridCol w:w="3081"/>
+      </w:tblGrid>
+      <w:tr>
+        <w:tc>
+          <w:tcPr>
+            <w:tcW w:w="3080" w:type="dxa"/>
+          </w:tcPr>
+          <w:p>
+            <w:pPr>
+              <w:jc w:val="both"/>
+              <w:rPr>
+                <w:b/>
+              </w:rPr>
+            </w:pPr>
+            <w:r>
+              <w:rPr>
+                <w:b/>
+              </w:rPr>
+              <w:t>Test Name</w:t>
+            </w:r>
+          </w:p>
+        </w:tc>
+        <w:tc>
+          <w:tcPr>
+            <w:tcW w:w="3081" w:type="dxa"/>
+          </w:tcPr>
+          <w:p>
+            <w:pPr>
+              <w:jc w:val="both"/>
+            </w:pPr>
+          </w:p>
+        </w:tc>
+        <w:tc>
+          <w:tcPr>
+            <w:tcW w:w="3081" w:type="dxa"/>
+          </w:tcPr>
+          <w:p>
+            <w:pPr>
+              <w:jc w:val="both"/>
+            </w:pPr>
+          </w:p>
+        </w:tc>
+      </w:tr>
+      <w:tr>
+        <w:tc>
+          <w:tcPr>
+            <w:tcW w:w="3080" w:type="dxa"/>
+          </w:tcPr>
+          <w:p>
+            <w:pPr>
+              <w:jc w:val="both"/>
+              <w:rPr>
+                <w:b/>
+              </w:rPr>
+            </w:pPr>
+            <w:r>
+              <w:rPr>
+                <w:b/>
+              </w:rPr>
+              <w:t>Test Description</w:t>
+            </w:r>
+          </w:p>
+        </w:tc>
+        <w:tc>
+          <w:tcPr>
+            <w:tcW w:w="3081" w:type="dxa"/>
+          </w:tcPr>
+          <w:p>
+            <w:pPr>
+              <w:jc w:val="both"/>
+            </w:pPr>
+          </w:p>
+        </w:tc>
+        <w:tc>
+          <w:tcPr>
+            <w:tcW w:w="3081" w:type="dxa"/>
+          </w:tcPr>
+          <w:p>
+            <w:pPr>
+              <w:jc w:val="both"/>
+            </w:pPr>
+          </w:p>
+        </w:tc>
+      </w:tr>
+      <w:tr>
+        <w:tc>
+          <w:tcPr>
+            <w:tcW w:w="3080" w:type="dxa"/>
+          </w:tcPr>
+          <w:p>
+            <w:pPr>
+              <w:jc w:val="both"/>
+              <w:rPr>
+                <w:b/>
+              </w:rPr>
+            </w:pPr>
+            <w:r>
+              <w:rPr>
+                <w:b/>
+              </w:rPr>
+              <w:t>Pre-condition</w:t>
+            </w:r>
+          </w:p>
+        </w:tc>
+        <w:tc>
+          <w:tcPr>
+            <w:tcW w:w="3081" w:type="dxa"/>
+          </w:tcPr>
+          <w:p>
+            <w:pPr>
+              <w:jc w:val="both"/>
+            </w:pPr>
+          </w:p>
+        </w:tc>
+        <w:tc>
+          <w:tcPr>
+            <w:tcW w:w="3081" w:type="dxa"/>
+          </w:tcPr>
+          <w:p>
+            <w:pPr>
+              <w:jc w:val="both"/>
+            </w:pPr>
+          </w:p>
+        </w:tc>
+      </w:tr>
+      <w:tr>
+        <w:tc>
+          <w:tcPr>
+            <w:tcW w:w="3080" w:type="dxa"/>
+          </w:tcPr>
+          <w:p>
+            <w:pPr>
+              <w:jc w:val="both"/>
+              <w:rPr>
+                <w:b/>
+              </w:rPr>
+            </w:pPr>
+            <w:r>
+              <w:rPr>
+                <w:b/>
+              </w:rPr>
+              <w:t>Post-condition</w:t>
+            </w:r>
+          </w:p>
+        </w:tc>
+        <w:tc>
+          <w:tcPr>
+            <w:tcW w:w="3081" w:type="dxa"/>
+          </w:tcPr>
+          <w:p>
+            <w:pPr>
+              <w:jc w:val="both"/>
+            </w:pPr>
+          </w:p>
+        </w:tc>
+        <w:tc>
+          <w:tcPr>
+            <w:tcW w:w="3081" w:type="dxa"/>
+          </w:tcPr>
+          <w:p>
+            <w:pPr>
+              <w:jc w:val="both"/>
+            </w:pPr>
+          </w:p>
+        </w:tc>
+      </w:tr>
+    </w:tbl>
+    <w:p>
+      <w:pPr>
+        <w:jc w:val="both"/>
+      </w:pPr>
+    </w:p>
+    <w:tbl>
+      <w:tblPr>
+        <w:tblStyle w:val="TableGrid"/>
+        <w:tblW w:w="0" w:type="auto"/>
+        <w:tblLook w:val="04A0" w:firstRow="1" w:lastRow="0" w:firstColumn="1" w:lastColumn="0" w:noHBand="0" w:noVBand="1"/>
+      </w:tblPr>
+      <w:tblGrid>
+        <w:gridCol w:w="2310"/>
+        <w:gridCol w:w="2310"/>
+        <w:gridCol w:w="2311"/>
+        <w:gridCol w:w="2311"/>
+      </w:tblGrid>
+      <w:tr>
+        <w:tc>
+          <w:tcPr>
+            <w:tcW w:w="2310" w:type="dxa"/>
+          </w:tcPr>
+          <w:p>
+            <w:pPr>
+              <w:jc w:val="both"/>
+              <w:rPr>
+                <w:b/>
+              </w:rPr>
+            </w:pPr>
+            <w:r>
+              <w:rPr>
+                <w:b/>
+              </w:rPr>
+              <w:t>Steps#</w:t>
+            </w:r>
+          </w:p>
+        </w:tc>
+        <w:tc>
+          <w:tcPr>
+            <w:tcW w:w="2310" w:type="dxa"/>
+          </w:tcPr>
+          <w:p>
+            <w:pPr>
+              <w:jc w:val="both"/>
+            </w:pPr>
+            <w:r>
+              <w:rPr>
+                <w:b/>
+              </w:rPr>
+              <w:t>Test Action</w:t>
+            </w:r>
+            <w:r>
+              <w:t xml:space="preserve"> </w:t>
+            </w:r>
+          </w:p>
+        </w:tc>
+        <w:tc>
+          <w:tcPr>
+            <w:tcW w:w="2311" w:type="dxa"/>
+          </w:tcPr>
+          <w:p>
+            <w:pPr>
+              <w:jc w:val="both"/>
+              <w:rPr>
+                <w:b/>
+              </w:rPr>
+            </w:pPr>
+            <w:r>
+              <w:rPr>
+                <w:b/>
+              </w:rPr>
+              <w:t xml:space="preserve">Expected </w:t>
+            </w:r>
+            <w:r>
+              <w:rPr>
+                <w:b/>
+              </w:rPr>
+              <w:t>Results</w:t>
+            </w:r>
+          </w:p>
+        </w:tc>
+        <w:tc>
+          <w:tcPr>
+            <w:tcW w:w="2311" w:type="dxa"/>
+          </w:tcPr>
+          <w:p>
+            <w:pPr>
+              <w:jc w:val="both"/>
+              <w:rPr>
+                <w:b/>
+              </w:rPr>
+            </w:pPr>
+            <w:r>
+              <w:rPr>
+                <w:b/>
+              </w:rPr>
+              <w:t>Pass/Fail</w:t>
+            </w:r>
+          </w:p>
+        </w:tc>
+      </w:tr>
+      <w:tr>
+        <w:tc>
+          <w:tcPr>
+            <w:tcW w:w="2310" w:type="dxa"/>
+          </w:tcPr>
+          <w:p>
+            <w:pPr>
+              <w:jc w:val="both"/>
+            </w:pPr>
+          </w:p>
+        </w:tc>
+        <w:tc>
+          <w:tcPr>
+            <w:tcW w:w="2310" w:type="dxa"/>
+          </w:tcPr>
+          <w:p>
+            <w:pPr>
+              <w:jc w:val="both"/>
+            </w:pPr>
+          </w:p>
+        </w:tc>
+        <w:tc>
+          <w:tcPr>
+            <w:tcW w:w="2311" w:type="dxa"/>
+          </w:tcPr>
+          <w:p>
+            <w:pPr>
+              <w:jc w:val="both"/>
+            </w:pPr>
+          </w:p>
+        </w:tc>
+        <w:tc>
+          <w:tcPr>
+            <w:tcW w:w="2311" w:type="dxa"/>
+          </w:tcPr>
+          <w:p>
+            <w:pPr>
+              <w:jc w:val="both"/>
+            </w:pPr>
+          </w:p>
+        </w:tc>
+      </w:tr>
+    </w:tbl>
+    <w:p>
+      <w:pPr>
+        <w:jc w:val="both"/>
+      </w:pPr>
+    </w:p>
+    <w:tbl>
+      <w:tblPr>
+        <w:tblStyle w:val="TableGrid"/>
+        <w:tblW w:w="0" w:type="auto"/>
+        <w:tblLook w:val="04A0" w:firstRow="1" w:lastRow="0" w:firstColumn="1" w:lastColumn="0" w:noHBand="0" w:noVBand="1"/>
+      </w:tblPr>
+      <w:tblGrid>
+        <w:gridCol w:w="1540"/>
+        <w:gridCol w:w="1540"/>
+        <w:gridCol w:w="1540"/>
+        <w:gridCol w:w="1540"/>
+        <w:gridCol w:w="1541"/>
+        <w:gridCol w:w="1541"/>
+      </w:tblGrid>
+      <w:tr>
+        <w:tc>
+          <w:tcPr>
+            <w:tcW w:w="1540" w:type="dxa"/>
+          </w:tcPr>
+          <w:p>
+            <w:pPr>
+              <w:jc w:val="both"/>
+              <w:rPr>
+                <w:b/>
+              </w:rPr>
+            </w:pPr>
+            <w:r>
+              <w:rPr>
+                <w:b/>
+              </w:rPr>
+              <w:t>Turn</w:t>
+            </w:r>
+          </w:p>
+        </w:tc>
+        <w:tc>
+          <w:tcPr>
+            <w:tcW w:w="1540" w:type="dxa"/>
+          </w:tcPr>
+          <w:p>
+            <w:pPr>
+              <w:jc w:val="both"/>
+            </w:pPr>
+            <w:r>
+              <w:t>1</w:t>
+            </w:r>
+          </w:p>
+        </w:tc>
+        <w:tc>
+          <w:tcPr>
+            <w:tcW w:w="1540" w:type="dxa"/>
+          </w:tcPr>
+          <w:p>
+            <w:pPr>
+              <w:jc w:val="both"/>
+            </w:pPr>
+            <w:r>
+              <w:t>2</w:t>
+            </w:r>
+          </w:p>
+        </w:tc>
+        <w:tc>
+          <w:tcPr>
+            <w:tcW w:w="1540" w:type="dxa"/>
+          </w:tcPr>
+          <w:p>
+            <w:pPr>
+              <w:jc w:val="both"/>
+            </w:pPr>
+            <w:r>
+              <w:t>3</w:t>
+            </w:r>
+          </w:p>
+        </w:tc>
+        <w:tc>
+          <w:tcPr>
+            <w:tcW w:w="1541" w:type="dxa"/>
+          </w:tcPr>
+          <w:p>
+            <w:pPr>
+              <w:jc w:val="both"/>
+            </w:pPr>
+            <w:r>
+              <w:t>4</w:t>
+            </w:r>
+          </w:p>
+        </w:tc>
+        <w:tc>
+          <w:tcPr>
+            <w:tcW w:w="1541" w:type="dxa"/>
+          </w:tcPr>
+          <w:p>
+            <w:pPr>
+              <w:jc w:val="both"/>
+            </w:pPr>
+            <w:r>
+              <w:t>5</w:t>
+            </w:r>
+          </w:p>
+        </w:tc>
+      </w:tr>
+      <w:tr>
+        <w:tc>
+          <w:tcPr>
+            <w:tcW w:w="1540" w:type="dxa"/>
+          </w:tcPr>
+          <w:p>
+            <w:pPr>
+              <w:jc w:val="both"/>
+              <w:rPr>
+                <w:b/>
+              </w:rPr>
+            </w:pPr>
+            <w:r>
+              <w:rPr>
+                <w:b/>
+              </w:rPr>
+              <w:t>Symbol</w:t>
+            </w:r>
+          </w:p>
+        </w:tc>
+        <w:tc>
+          <w:tcPr>
+            <w:tcW w:w="1540" w:type="dxa"/>
+          </w:tcPr>
+          <w:p>
+            <w:pPr>
+              <w:jc w:val="both"/>
+            </w:pPr>
+          </w:p>
+        </w:tc>
+        <w:tc>
+          <w:tcPr>
+            <w:tcW w:w="1540" w:type="dxa"/>
+          </w:tcPr>
+          <w:p>
+            <w:pPr>
+              <w:jc w:val="both"/>
+            </w:pPr>
+          </w:p>
+        </w:tc>
+        <w:tc>
+          <w:tcPr>
+            <w:tcW w:w="1540" w:type="dxa"/>
+          </w:tcPr>
+          <w:p>
+            <w:pPr>
+              <w:jc w:val="both"/>
+            </w:pPr>
+          </w:p>
+        </w:tc>
+        <w:tc>
+          <w:tcPr>
+            <w:tcW w:w="1541" w:type="dxa"/>
+          </w:tcPr>
+          <w:p>
+            <w:pPr>
+              <w:jc w:val="both"/>
+            </w:pPr>
+          </w:p>
+        </w:tc>
+        <w:tc>
+          <w:tcPr>
+            <w:tcW w:w="1541" w:type="dxa"/>
+          </w:tcPr>
+          <w:p>
+            <w:pPr>
+              <w:jc w:val="both"/>
+            </w:pPr>
+          </w:p>
+        </w:tc>
+      </w:tr>
+      <w:tr>
+        <w:tc>
+          <w:tcPr>
+            <w:tcW w:w="1540" w:type="dxa"/>
+          </w:tcPr>
+          <w:p>
+            <w:pPr>
+              <w:jc w:val="both"/>
+              <w:rPr>
+                <w:b/>
+              </w:rPr>
+            </w:pPr>
+            <w:r>
+              <w:rPr>
+                <w:b/>
+              </w:rPr>
+              <w:t>Wage</w:t>
+            </w:r>
+          </w:p>
+        </w:tc>
+        <w:tc>
+          <w:tcPr>
+            <w:tcW w:w="1540" w:type="dxa"/>
+          </w:tcPr>
+          <w:p>
+            <w:pPr>
+              <w:jc w:val="both"/>
+            </w:pPr>
+          </w:p>
+        </w:tc>
+        <w:tc>
+          <w:tcPr>
+            <w:tcW w:w="1540" w:type="dxa"/>
+          </w:tcPr>
+          <w:p>
+            <w:pPr>
+              <w:jc w:val="both"/>
+            </w:pPr>
+          </w:p>
+        </w:tc>
+        <w:tc>
+          <w:tcPr>
+            <w:tcW w:w="1540" w:type="dxa"/>
+          </w:tcPr>
+          <w:p>
+            <w:pPr>
+              <w:jc w:val="both"/>
+            </w:pPr>
+          </w:p>
+        </w:tc>
+        <w:tc>
+          <w:tcPr>
+            <w:tcW w:w="1541" w:type="dxa"/>
+          </w:tcPr>
+          <w:p>
+            <w:pPr>
+              <w:jc w:val="both"/>
+            </w:pPr>
+          </w:p>
+        </w:tc>
+        <w:tc>
+          <w:tcPr>
+            <w:tcW w:w="1541" w:type="dxa"/>
+          </w:tcPr>
+          <w:p>
+            <w:pPr>
+              <w:jc w:val="both"/>
+            </w:pPr>
+          </w:p>
+        </w:tc>
+      </w:tr>
+    </w:tbl>
+    <w:p>
+      <w:pPr>
+        <w:jc w:val="both"/>
+      </w:pPr>
+      <w:bookmarkStart w:id="3" w:name="_GoBack"/>
+      <w:bookmarkEnd w:id="3"/>
     </w:p>
     <w:sectPr>
       <w:headerReference w:type="default" r:id="rId8"/>
@@ -1344,7 +1922,7 @@
         <w:rFonts w:asciiTheme="majorHAnsi" w:hAnsiTheme="majorHAnsi"/>
         <w:noProof/>
       </w:rPr>
-      <w:t>2</w:t>
+      <w:t>3</w:t>
     </w:r>
     <w:r>
       <w:rPr>
@@ -3427,7 +4005,7 @@
 </file>
 
 <file path=customXml/itemProps1.xml><?xml version="1.0" encoding="utf-8"?>
-<ds:datastoreItem xmlns:ds="http://schemas.openxmlformats.org/officeDocument/2006/customXml" ds:itemID="{61CE1002-907A-C84C-B2C0-AEBCD60158A1}">
+<ds:datastoreItem xmlns:ds="http://schemas.openxmlformats.org/officeDocument/2006/customXml" ds:itemID="{2FB290FF-C71D-974A-B717-36278D7B1407}">
   <ds:schemaRefs>
     <ds:schemaRef ds:uri="http://schemas.openxmlformats.org/officeDocument/2006/bibliography"/>
   </ds:schemaRefs>

</xml_diff>

<commit_message>
Bug 2, Test Case Name: Game stops while balance > 0
</commit_message>
<xml_diff>
--- a/CrownAndAnchorGame/src/src/11590309_ITC515_Jino_ UAT.docx
+++ b/CrownAndAnchorGame/src/src/11590309_ITC515_Jino_ UAT.docx
@@ -654,13 +654,25 @@
       <w:pPr>
         <w:pStyle w:val="Heading2"/>
         <w:jc w:val="both"/>
+        <w:rPr>
+          <w:u w:val="single"/>
+        </w:rPr>
       </w:pPr>
       <w:bookmarkStart w:id="2" w:name="_Toc464055256"/>
       <w:r>
         <w:t>Test Case ID:</w:t>
       </w:r>
       <w:r>
-        <w:t xml:space="preserve"> B_1</w:t>
+        <w:t xml:space="preserve"> </w:t>
+      </w:r>
+      <w:r>
+        <w:rPr>
+          <w:color w:val="C0504D" w:themeColor="accent2"/>
+        </w:rPr>
+        <w:t>B_1</w:t>
+      </w:r>
+      <w:r>
+        <w:t>,</w:t>
       </w:r>
       <w:r>
         <w:t xml:space="preserve"> Test Case Name:</w:t>
@@ -670,9 +682,15 @@
         <w:t xml:space="preserve"> </w:t>
       </w:r>
       <w:r>
+        <w:rPr>
+          <w:u w:val="single"/>
+        </w:rPr>
         <w:t>Balance</w:t>
       </w:r>
       <w:r>
+        <w:rPr>
+          <w:u w:val="single"/>
+        </w:rPr>
         <w:t xml:space="preserve"> after a bet is made</w:t>
       </w:r>
     </w:p>
@@ -1355,12 +1373,7 @@
         <w:t xml:space="preserve">the player </w:t>
       </w:r>
       <w:r>
-        <w:t>had won a game</w:t>
-      </w:r>
-      <w:bookmarkStart w:id="3" w:name="_GoBack"/>
-      <w:bookmarkEnd w:id="3"/>
-      <w:r>
-        <w:t xml:space="preserve"> and</w:t>
+        <w:t>had won a game and</w:t>
       </w:r>
       <w:r>
         <w:t xml:space="preserve"> the balance does not reflect those three components: the amount that has been bet, the balance while the dice are rolled, and the win if the player wins</w:t>
@@ -1788,10 +1801,33 @@
       <w:pPr>
         <w:pStyle w:val="Heading2"/>
         <w:jc w:val="both"/>
-      </w:pPr>
-      <w:r>
-        <w:t xml:space="preserve">Test Case ID: Test Case Name: </w:t>
-      </w:r>
+        <w:rPr>
+          <w:u w:val="single"/>
+        </w:rPr>
+      </w:pPr>
+      <w:r>
+        <w:t>Test Case ID:</w:t>
+      </w:r>
+      <w:r>
+        <w:t xml:space="preserve"> </w:t>
+      </w:r>
+      <w:r>
+        <w:rPr>
+          <w:color w:val="C0504D" w:themeColor="accent2"/>
+        </w:rPr>
+        <w:t>B_2</w:t>
+      </w:r>
+      <w:r>
+        <w:t xml:space="preserve">, Test Case Name: </w:t>
+      </w:r>
+      <w:r>
+        <w:rPr>
+          <w:u w:val="single"/>
+        </w:rPr>
+        <w:t>Game stops while balance &gt; 0</w:t>
+      </w:r>
+      <w:bookmarkStart w:id="3" w:name="_GoBack"/>
+      <w:bookmarkEnd w:id="3"/>
     </w:p>
     <w:p>
       <w:pPr>
@@ -2366,6 +2402,604 @@
         </w:tc>
       </w:tr>
     </w:tbl>
+    <w:p>
+      <w:pPr>
+        <w:jc w:val="both"/>
+      </w:pPr>
+    </w:p>
+    <w:p>
+      <w:pPr>
+        <w:jc w:val="both"/>
+      </w:pPr>
+    </w:p>
+    <w:p>
+      <w:pPr>
+        <w:pStyle w:val="Heading2"/>
+        <w:jc w:val="both"/>
+      </w:pPr>
+      <w:r>
+        <w:t xml:space="preserve">Test Case ID: Test Case Name: </w:t>
+      </w:r>
+    </w:p>
+    <w:p>
+      <w:pPr>
+        <w:jc w:val="both"/>
+      </w:pPr>
+    </w:p>
+    <w:tbl>
+      <w:tblPr>
+        <w:tblStyle w:val="TableGrid"/>
+        <w:tblW w:w="0" w:type="auto"/>
+        <w:tblLook w:val="04A0" w:firstRow="1" w:lastRow="0" w:firstColumn="1" w:lastColumn="0" w:noHBand="0" w:noVBand="1"/>
+      </w:tblPr>
+      <w:tblGrid>
+        <w:gridCol w:w="3080"/>
+        <w:gridCol w:w="3081"/>
+        <w:gridCol w:w="3081"/>
+      </w:tblGrid>
+      <w:tr>
+        <w:tc>
+          <w:tcPr>
+            <w:tcW w:w="3080" w:type="dxa"/>
+          </w:tcPr>
+          <w:p>
+            <w:pPr>
+              <w:jc w:val="both"/>
+              <w:rPr>
+                <w:b/>
+              </w:rPr>
+            </w:pPr>
+            <w:r>
+              <w:rPr>
+                <w:b/>
+              </w:rPr>
+              <w:t>Test Name</w:t>
+            </w:r>
+          </w:p>
+        </w:tc>
+        <w:tc>
+          <w:tcPr>
+            <w:tcW w:w="3081" w:type="dxa"/>
+          </w:tcPr>
+          <w:p>
+            <w:pPr>
+              <w:jc w:val="both"/>
+            </w:pPr>
+          </w:p>
+        </w:tc>
+        <w:tc>
+          <w:tcPr>
+            <w:tcW w:w="3081" w:type="dxa"/>
+          </w:tcPr>
+          <w:p>
+            <w:pPr>
+              <w:jc w:val="both"/>
+            </w:pPr>
+          </w:p>
+        </w:tc>
+      </w:tr>
+      <w:tr>
+        <w:tc>
+          <w:tcPr>
+            <w:tcW w:w="3080" w:type="dxa"/>
+          </w:tcPr>
+          <w:p>
+            <w:pPr>
+              <w:jc w:val="both"/>
+              <w:rPr>
+                <w:b/>
+              </w:rPr>
+            </w:pPr>
+            <w:r>
+              <w:rPr>
+                <w:b/>
+              </w:rPr>
+              <w:t>Test Description</w:t>
+            </w:r>
+          </w:p>
+        </w:tc>
+        <w:tc>
+          <w:tcPr>
+            <w:tcW w:w="3081" w:type="dxa"/>
+          </w:tcPr>
+          <w:p>
+            <w:pPr>
+              <w:jc w:val="both"/>
+            </w:pPr>
+          </w:p>
+        </w:tc>
+        <w:tc>
+          <w:tcPr>
+            <w:tcW w:w="3081" w:type="dxa"/>
+          </w:tcPr>
+          <w:p>
+            <w:pPr>
+              <w:jc w:val="both"/>
+            </w:pPr>
+          </w:p>
+        </w:tc>
+      </w:tr>
+      <w:tr>
+        <w:tc>
+          <w:tcPr>
+            <w:tcW w:w="3080" w:type="dxa"/>
+          </w:tcPr>
+          <w:p>
+            <w:pPr>
+              <w:jc w:val="both"/>
+              <w:rPr>
+                <w:b/>
+              </w:rPr>
+            </w:pPr>
+            <w:r>
+              <w:rPr>
+                <w:b/>
+              </w:rPr>
+              <w:t>Pre-condition</w:t>
+            </w:r>
+          </w:p>
+        </w:tc>
+        <w:tc>
+          <w:tcPr>
+            <w:tcW w:w="3081" w:type="dxa"/>
+          </w:tcPr>
+          <w:p>
+            <w:pPr>
+              <w:jc w:val="both"/>
+            </w:pPr>
+          </w:p>
+        </w:tc>
+        <w:tc>
+          <w:tcPr>
+            <w:tcW w:w="3081" w:type="dxa"/>
+          </w:tcPr>
+          <w:p>
+            <w:pPr>
+              <w:jc w:val="both"/>
+            </w:pPr>
+          </w:p>
+        </w:tc>
+      </w:tr>
+      <w:tr>
+        <w:tc>
+          <w:tcPr>
+            <w:tcW w:w="3080" w:type="dxa"/>
+          </w:tcPr>
+          <w:p>
+            <w:pPr>
+              <w:jc w:val="both"/>
+              <w:rPr>
+                <w:b/>
+              </w:rPr>
+            </w:pPr>
+            <w:r>
+              <w:rPr>
+                <w:b/>
+              </w:rPr>
+              <w:t>Post-condition</w:t>
+            </w:r>
+          </w:p>
+        </w:tc>
+        <w:tc>
+          <w:tcPr>
+            <w:tcW w:w="3081" w:type="dxa"/>
+          </w:tcPr>
+          <w:p>
+            <w:pPr>
+              <w:jc w:val="both"/>
+            </w:pPr>
+          </w:p>
+        </w:tc>
+        <w:tc>
+          <w:tcPr>
+            <w:tcW w:w="3081" w:type="dxa"/>
+          </w:tcPr>
+          <w:p>
+            <w:pPr>
+              <w:jc w:val="both"/>
+            </w:pPr>
+          </w:p>
+        </w:tc>
+      </w:tr>
+    </w:tbl>
+    <w:p>
+      <w:pPr>
+        <w:jc w:val="both"/>
+      </w:pPr>
+    </w:p>
+    <w:tbl>
+      <w:tblPr>
+        <w:tblStyle w:val="TableGrid"/>
+        <w:tblW w:w="0" w:type="auto"/>
+        <w:tblLook w:val="04A0" w:firstRow="1" w:lastRow="0" w:firstColumn="1" w:lastColumn="0" w:noHBand="0" w:noVBand="1"/>
+      </w:tblPr>
+      <w:tblGrid>
+        <w:gridCol w:w="2310"/>
+        <w:gridCol w:w="2310"/>
+        <w:gridCol w:w="2311"/>
+        <w:gridCol w:w="2311"/>
+      </w:tblGrid>
+      <w:tr>
+        <w:tc>
+          <w:tcPr>
+            <w:tcW w:w="2310" w:type="dxa"/>
+          </w:tcPr>
+          <w:p>
+            <w:pPr>
+              <w:jc w:val="both"/>
+              <w:rPr>
+                <w:b/>
+              </w:rPr>
+            </w:pPr>
+            <w:r>
+              <w:rPr>
+                <w:b/>
+              </w:rPr>
+              <w:lastRenderedPageBreak/>
+              <w:t>Steps#</w:t>
+            </w:r>
+          </w:p>
+        </w:tc>
+        <w:tc>
+          <w:tcPr>
+            <w:tcW w:w="2310" w:type="dxa"/>
+          </w:tcPr>
+          <w:p>
+            <w:pPr>
+              <w:jc w:val="both"/>
+            </w:pPr>
+            <w:r>
+              <w:rPr>
+                <w:b/>
+              </w:rPr>
+              <w:t>Test Action</w:t>
+            </w:r>
+            <w:r>
+              <w:t xml:space="preserve"> </w:t>
+            </w:r>
+          </w:p>
+        </w:tc>
+        <w:tc>
+          <w:tcPr>
+            <w:tcW w:w="2311" w:type="dxa"/>
+          </w:tcPr>
+          <w:p>
+            <w:pPr>
+              <w:jc w:val="both"/>
+              <w:rPr>
+                <w:b/>
+              </w:rPr>
+            </w:pPr>
+            <w:r>
+              <w:rPr>
+                <w:b/>
+              </w:rPr>
+              <w:t xml:space="preserve">Expected </w:t>
+            </w:r>
+            <w:r>
+              <w:rPr>
+                <w:b/>
+              </w:rPr>
+              <w:t>Results</w:t>
+            </w:r>
+          </w:p>
+        </w:tc>
+        <w:tc>
+          <w:tcPr>
+            <w:tcW w:w="2311" w:type="dxa"/>
+          </w:tcPr>
+          <w:p>
+            <w:pPr>
+              <w:jc w:val="both"/>
+              <w:rPr>
+                <w:b/>
+              </w:rPr>
+            </w:pPr>
+            <w:r>
+              <w:rPr>
+                <w:b/>
+              </w:rPr>
+              <w:t>Pass/Fail</w:t>
+            </w:r>
+          </w:p>
+        </w:tc>
+      </w:tr>
+      <w:tr>
+        <w:tc>
+          <w:tcPr>
+            <w:tcW w:w="2310" w:type="dxa"/>
+          </w:tcPr>
+          <w:p>
+            <w:pPr>
+              <w:jc w:val="both"/>
+            </w:pPr>
+          </w:p>
+        </w:tc>
+        <w:tc>
+          <w:tcPr>
+            <w:tcW w:w="2310" w:type="dxa"/>
+          </w:tcPr>
+          <w:p>
+            <w:pPr>
+              <w:jc w:val="both"/>
+            </w:pPr>
+          </w:p>
+        </w:tc>
+        <w:tc>
+          <w:tcPr>
+            <w:tcW w:w="2311" w:type="dxa"/>
+          </w:tcPr>
+          <w:p>
+            <w:pPr>
+              <w:jc w:val="both"/>
+            </w:pPr>
+          </w:p>
+        </w:tc>
+        <w:tc>
+          <w:tcPr>
+            <w:tcW w:w="2311" w:type="dxa"/>
+          </w:tcPr>
+          <w:p>
+            <w:pPr>
+              <w:jc w:val="both"/>
+            </w:pPr>
+          </w:p>
+        </w:tc>
+      </w:tr>
+    </w:tbl>
+    <w:p>
+      <w:pPr>
+        <w:jc w:val="both"/>
+      </w:pPr>
+    </w:p>
+    <w:tbl>
+      <w:tblPr>
+        <w:tblStyle w:val="TableGrid"/>
+        <w:tblW w:w="0" w:type="auto"/>
+        <w:tblLook w:val="04A0" w:firstRow="1" w:lastRow="0" w:firstColumn="1" w:lastColumn="0" w:noHBand="0" w:noVBand="1"/>
+      </w:tblPr>
+      <w:tblGrid>
+        <w:gridCol w:w="1540"/>
+        <w:gridCol w:w="1540"/>
+        <w:gridCol w:w="1540"/>
+        <w:gridCol w:w="1540"/>
+        <w:gridCol w:w="1541"/>
+        <w:gridCol w:w="1541"/>
+      </w:tblGrid>
+      <w:tr>
+        <w:tc>
+          <w:tcPr>
+            <w:tcW w:w="1540" w:type="dxa"/>
+          </w:tcPr>
+          <w:p>
+            <w:pPr>
+              <w:jc w:val="both"/>
+              <w:rPr>
+                <w:b/>
+              </w:rPr>
+            </w:pPr>
+            <w:r>
+              <w:rPr>
+                <w:b/>
+              </w:rPr>
+              <w:t>Turn</w:t>
+            </w:r>
+          </w:p>
+        </w:tc>
+        <w:tc>
+          <w:tcPr>
+            <w:tcW w:w="1540" w:type="dxa"/>
+          </w:tcPr>
+          <w:p>
+            <w:pPr>
+              <w:jc w:val="both"/>
+            </w:pPr>
+            <w:r>
+              <w:t>1</w:t>
+            </w:r>
+          </w:p>
+        </w:tc>
+        <w:tc>
+          <w:tcPr>
+            <w:tcW w:w="1540" w:type="dxa"/>
+          </w:tcPr>
+          <w:p>
+            <w:pPr>
+              <w:jc w:val="both"/>
+            </w:pPr>
+            <w:r>
+              <w:t>2</w:t>
+            </w:r>
+          </w:p>
+        </w:tc>
+        <w:tc>
+          <w:tcPr>
+            <w:tcW w:w="1540" w:type="dxa"/>
+          </w:tcPr>
+          <w:p>
+            <w:pPr>
+              <w:jc w:val="both"/>
+            </w:pPr>
+            <w:r>
+              <w:t>3</w:t>
+            </w:r>
+          </w:p>
+        </w:tc>
+        <w:tc>
+          <w:tcPr>
+            <w:tcW w:w="1541" w:type="dxa"/>
+          </w:tcPr>
+          <w:p>
+            <w:pPr>
+              <w:jc w:val="both"/>
+            </w:pPr>
+            <w:r>
+              <w:t>4</w:t>
+            </w:r>
+          </w:p>
+        </w:tc>
+        <w:tc>
+          <w:tcPr>
+            <w:tcW w:w="1541" w:type="dxa"/>
+          </w:tcPr>
+          <w:p>
+            <w:pPr>
+              <w:jc w:val="both"/>
+            </w:pPr>
+            <w:r>
+              <w:t>5</w:t>
+            </w:r>
+          </w:p>
+        </w:tc>
+      </w:tr>
+      <w:tr>
+        <w:tc>
+          <w:tcPr>
+            <w:tcW w:w="1540" w:type="dxa"/>
+          </w:tcPr>
+          <w:p>
+            <w:pPr>
+              <w:jc w:val="both"/>
+              <w:rPr>
+                <w:b/>
+              </w:rPr>
+            </w:pPr>
+            <w:r>
+              <w:rPr>
+                <w:b/>
+              </w:rPr>
+              <w:t>Symbol</w:t>
+            </w:r>
+          </w:p>
+        </w:tc>
+        <w:tc>
+          <w:tcPr>
+            <w:tcW w:w="1540" w:type="dxa"/>
+          </w:tcPr>
+          <w:p>
+            <w:pPr>
+              <w:jc w:val="both"/>
+            </w:pPr>
+          </w:p>
+        </w:tc>
+        <w:tc>
+          <w:tcPr>
+            <w:tcW w:w="1540" w:type="dxa"/>
+          </w:tcPr>
+          <w:p>
+            <w:pPr>
+              <w:jc w:val="both"/>
+            </w:pPr>
+          </w:p>
+        </w:tc>
+        <w:tc>
+          <w:tcPr>
+            <w:tcW w:w="1540" w:type="dxa"/>
+          </w:tcPr>
+          <w:p>
+            <w:pPr>
+              <w:jc w:val="both"/>
+            </w:pPr>
+          </w:p>
+        </w:tc>
+        <w:tc>
+          <w:tcPr>
+            <w:tcW w:w="1541" w:type="dxa"/>
+          </w:tcPr>
+          <w:p>
+            <w:pPr>
+              <w:jc w:val="both"/>
+            </w:pPr>
+          </w:p>
+        </w:tc>
+        <w:tc>
+          <w:tcPr>
+            <w:tcW w:w="1541" w:type="dxa"/>
+          </w:tcPr>
+          <w:p>
+            <w:pPr>
+              <w:jc w:val="both"/>
+            </w:pPr>
+          </w:p>
+        </w:tc>
+      </w:tr>
+      <w:tr>
+        <w:tc>
+          <w:tcPr>
+            <w:tcW w:w="1540" w:type="dxa"/>
+          </w:tcPr>
+          <w:p>
+            <w:pPr>
+              <w:jc w:val="both"/>
+              <w:rPr>
+                <w:b/>
+              </w:rPr>
+            </w:pPr>
+            <w:r>
+              <w:rPr>
+                <w:b/>
+              </w:rPr>
+              <w:t>Wage</w:t>
+            </w:r>
+          </w:p>
+        </w:tc>
+        <w:tc>
+          <w:tcPr>
+            <w:tcW w:w="1540" w:type="dxa"/>
+          </w:tcPr>
+          <w:p>
+            <w:pPr>
+              <w:jc w:val="both"/>
+            </w:pPr>
+          </w:p>
+        </w:tc>
+        <w:tc>
+          <w:tcPr>
+            <w:tcW w:w="1540" w:type="dxa"/>
+          </w:tcPr>
+          <w:p>
+            <w:pPr>
+              <w:jc w:val="both"/>
+            </w:pPr>
+          </w:p>
+        </w:tc>
+        <w:tc>
+          <w:tcPr>
+            <w:tcW w:w="1540" w:type="dxa"/>
+          </w:tcPr>
+          <w:p>
+            <w:pPr>
+              <w:jc w:val="both"/>
+            </w:pPr>
+          </w:p>
+        </w:tc>
+        <w:tc>
+          <w:tcPr>
+            <w:tcW w:w="1541" w:type="dxa"/>
+          </w:tcPr>
+          <w:p>
+            <w:pPr>
+              <w:jc w:val="both"/>
+            </w:pPr>
+          </w:p>
+        </w:tc>
+        <w:tc>
+          <w:tcPr>
+            <w:tcW w:w="1541" w:type="dxa"/>
+          </w:tcPr>
+          <w:p>
+            <w:pPr>
+              <w:jc w:val="both"/>
+            </w:pPr>
+          </w:p>
+        </w:tc>
+      </w:tr>
+    </w:tbl>
+    <w:p>
+      <w:pPr>
+        <w:jc w:val="both"/>
+      </w:pPr>
+    </w:p>
     <w:p>
       <w:pPr>
         <w:jc w:val="both"/>
@@ -2452,7 +3086,7 @@
         <w:rFonts w:asciiTheme="majorHAnsi" w:hAnsiTheme="majorHAnsi"/>
         <w:noProof/>
       </w:rPr>
-      <w:t>3</w:t>
+      <w:t>4</w:t>
     </w:r>
     <w:r>
       <w:rPr>
@@ -4767,7 +5401,7 @@
 </file>
 
 <file path=customXml/itemProps1.xml><?xml version="1.0" encoding="utf-8"?>
-<ds:datastoreItem xmlns:ds="http://schemas.openxmlformats.org/officeDocument/2006/customXml" ds:itemID="{08A2EB8E-F31D-964D-9413-FB840BFB8676}">
+<ds:datastoreItem xmlns:ds="http://schemas.openxmlformats.org/officeDocument/2006/customXml" ds:itemID="{CEF18FDB-9B65-8E4C-9185-19B506D5BF9C}">
   <ds:schemaRefs>
     <ds:schemaRef ds:uri="http://schemas.openxmlformats.org/officeDocument/2006/bibliography"/>
   </ds:schemaRefs>

</xml_diff>

<commit_message>
: Bug 3, Test Case Name: Value SPADE never appears in game
</commit_message>
<xml_diff>
--- a/CrownAndAnchorGame/src/src/11590309_ITC515_Jino_ UAT.docx
+++ b/CrownAndAnchorGame/src/src/11590309_ITC515_Jino_ UAT.docx
@@ -776,12 +776,7 @@
         <w:jc w:val="both"/>
       </w:pPr>
       <w:r>
-        <w:t xml:space="preserve">This report will talk about the last phase of the software testing process. During that phase, actual software users test the software to make sure it can handle required tasks in real-world scenarios, according to </w:t>
-      </w:r>
-      <w:bookmarkStart w:id="1" w:name="_GoBack"/>
-      <w:bookmarkEnd w:id="1"/>
-      <w:r>
-        <w:t>specifications.</w:t>
+        <w:t>This report will talk about the last phase of the software testing process. During that phase, actual software users test the software to make sure it can handle required tasks in real-world scenarios, according to specifications.</w:t>
       </w:r>
     </w:p>
     <w:p>
@@ -800,14 +795,14 @@
           <w:rFonts w:ascii="Arial" w:hAnsi="Arial" w:cs="Arial"/>
         </w:rPr>
       </w:pPr>
-      <w:bookmarkStart w:id="2" w:name="_Toc464079045"/>
+      <w:bookmarkStart w:id="1" w:name="_Toc464079045"/>
       <w:r>
         <w:rPr>
           <w:rFonts w:ascii="Arial" w:hAnsi="Arial" w:cs="Arial"/>
         </w:rPr>
         <w:t>Replication</w:t>
       </w:r>
-      <w:bookmarkEnd w:id="2"/>
+      <w:bookmarkEnd w:id="1"/>
     </w:p>
     <w:p>
       <w:pPr>
@@ -833,7 +828,7 @@
           <w:u w:val="single"/>
         </w:rPr>
       </w:pPr>
-      <w:bookmarkStart w:id="3" w:name="_Toc464079046"/>
+      <w:bookmarkStart w:id="2" w:name="_Toc464079046"/>
       <w:r>
         <w:t>Test Case ID:</w:t>
       </w:r>
@@ -870,7 +865,7 @@
         </w:rPr>
         <w:t xml:space="preserve"> after a bet is made</w:t>
       </w:r>
-      <w:bookmarkEnd w:id="3"/>
+      <w:bookmarkEnd w:id="2"/>
     </w:p>
     <w:tbl>
       <w:tblPr>
@@ -1998,12 +1993,9 @@
           <w:u w:val="single"/>
         </w:rPr>
       </w:pPr>
-      <w:bookmarkStart w:id="4" w:name="_Toc464079047"/>
-      <w:r>
-        <w:t>Test Case ID:</w:t>
-      </w:r>
-      <w:r>
-        <w:t xml:space="preserve"> </w:t>
+      <w:bookmarkStart w:id="3" w:name="_Toc464079047"/>
+      <w:r>
+        <w:t xml:space="preserve">Test Case ID: </w:t>
       </w:r>
       <w:r>
         <w:rPr>
@@ -2026,7 +2018,7 @@
         </w:rPr>
         <w:t>Game stops while balance &gt; 0</w:t>
       </w:r>
-      <w:bookmarkEnd w:id="4"/>
+      <w:bookmarkEnd w:id="3"/>
     </w:p>
     <w:tbl>
       <w:tblPr>
@@ -2153,16 +2145,7 @@
               <w:jc w:val="both"/>
             </w:pPr>
             <w:r>
-              <w:t>T</w:t>
-            </w:r>
-            <w:r>
-              <w:t xml:space="preserve">he </w:t>
-            </w:r>
-            <w:r>
-              <w:t xml:space="preserve">player has a positive </w:t>
-            </w:r>
-            <w:r>
-              <w:t>balance</w:t>
+              <w:t>The player has a positive balance</w:t>
             </w:r>
           </w:p>
           <w:p>
@@ -2452,17 +2435,11 @@
               <w:jc w:val="both"/>
             </w:pPr>
             <w:r>
-              <w:t>Game runs unt</w:t>
-            </w:r>
-            <w:r>
-              <w:t xml:space="preserve">il the number of games </w:t>
+              <w:t xml:space="preserve">Game runs until the number of games </w:t>
             </w:r>
             <w:proofErr w:type="spellStart"/>
             <w:r>
-              <w:t>expected</w:t>
-            </w:r>
-            <w:r>
-              <w:t>expires</w:t>
+              <w:t>expectedexpires</w:t>
             </w:r>
             <w:proofErr w:type="spellEnd"/>
             <w:r>
@@ -2507,10 +2484,7 @@
               <w:jc w:val="both"/>
             </w:pPr>
             <w:r>
-              <w:t>Balance</w:t>
-            </w:r>
-            <w:r>
-              <w:t xml:space="preserve"> displayed at the end of the game is zero</w:t>
+              <w:t>Balance displayed at the end of the game is zero</w:t>
             </w:r>
           </w:p>
         </w:tc>
@@ -2523,10 +2497,7 @@
               <w:jc w:val="both"/>
             </w:pPr>
             <w:r>
-              <w:t xml:space="preserve">Balance is </w:t>
-            </w:r>
-            <w:r>
-              <w:t>zero when the game ends</w:t>
+              <w:t>Balance is zero when the game ends</w:t>
             </w:r>
           </w:p>
         </w:tc>
@@ -2594,10 +2565,7 @@
               <w:jc w:val="both"/>
             </w:pPr>
             <w:r>
-              <w:t>1</w:t>
-            </w:r>
-            <w:r>
-              <w:t>98</w:t>
+              <w:t>198</w:t>
             </w:r>
           </w:p>
         </w:tc>
@@ -2912,12 +2880,1092 @@
     </w:p>
     <w:p>
       <w:pPr>
+        <w:pStyle w:val="Heading2"/>
+        <w:jc w:val="both"/>
+        <w:rPr>
+          <w:u w:val="single"/>
+        </w:rPr>
+      </w:pPr>
+      <w:r>
+        <w:t xml:space="preserve">Test Case ID: </w:t>
+      </w:r>
+      <w:r>
+        <w:rPr>
+          <w:color w:val="C0504D" w:themeColor="accent2"/>
+        </w:rPr>
+        <w:t xml:space="preserve">Bug </w:t>
+      </w:r>
+      <w:r>
+        <w:rPr>
+          <w:color w:val="C0504D" w:themeColor="accent2"/>
+        </w:rPr>
+        <w:t>3</w:t>
+      </w:r>
+      <w:r>
+        <w:t xml:space="preserve">, Test Case Name: </w:t>
+      </w:r>
+      <w:r>
+        <w:rPr>
+          <w:u w:val="single"/>
+        </w:rPr>
+        <w:t>V</w:t>
+      </w:r>
+      <w:r>
+        <w:rPr>
+          <w:u w:val="single"/>
+        </w:rPr>
+        <w:t>alue SPADE never appears in game</w:t>
+      </w:r>
+    </w:p>
+    <w:tbl>
+      <w:tblPr>
+        <w:tblStyle w:val="TableGrid"/>
+        <w:tblW w:w="9322" w:type="dxa"/>
+        <w:tblLook w:val="04A0" w:firstRow="1" w:lastRow="0" w:firstColumn="1" w:lastColumn="0" w:noHBand="0" w:noVBand="1"/>
+      </w:tblPr>
+      <w:tblGrid>
+        <w:gridCol w:w="3080"/>
+        <w:gridCol w:w="6242"/>
+      </w:tblGrid>
+      <w:tr>
+        <w:tc>
+          <w:tcPr>
+            <w:tcW w:w="3080" w:type="dxa"/>
+          </w:tcPr>
+          <w:p>
+            <w:pPr>
+              <w:jc w:val="both"/>
+              <w:rPr>
+                <w:b/>
+              </w:rPr>
+            </w:pPr>
+            <w:r>
+              <w:rPr>
+                <w:b/>
+              </w:rPr>
+              <w:t>Test Name</w:t>
+            </w:r>
+          </w:p>
+        </w:tc>
+        <w:tc>
+          <w:tcPr>
+            <w:tcW w:w="6242" w:type="dxa"/>
+          </w:tcPr>
+          <w:p>
+            <w:pPr>
+              <w:jc w:val="both"/>
+            </w:pPr>
+            <w:r>
+              <w:t>Bug 3</w:t>
+            </w:r>
+            <w:r>
+              <w:t xml:space="preserve"> (</w:t>
+            </w:r>
+            <w:r>
+              <w:t>Value SPADE never appears in game</w:t>
+            </w:r>
+            <w:r>
+              <w:t>)</w:t>
+            </w:r>
+          </w:p>
+        </w:tc>
+      </w:tr>
+      <w:tr>
+        <w:tc>
+          <w:tcPr>
+            <w:tcW w:w="3080" w:type="dxa"/>
+          </w:tcPr>
+          <w:p>
+            <w:pPr>
+              <w:jc w:val="both"/>
+              <w:rPr>
+                <w:b/>
+              </w:rPr>
+            </w:pPr>
+            <w:r>
+              <w:rPr>
+                <w:b/>
+              </w:rPr>
+              <w:t>Test Description</w:t>
+            </w:r>
+          </w:p>
+        </w:tc>
+        <w:tc>
+          <w:tcPr>
+            <w:tcW w:w="6242" w:type="dxa"/>
+          </w:tcPr>
+          <w:p>
+            <w:pPr>
+              <w:jc w:val="both"/>
+            </w:pPr>
+            <w:r>
+              <w:t xml:space="preserve">Testing that the game </w:t>
+            </w:r>
+            <w:r>
+              <w:t>displays the value SPADE</w:t>
+            </w:r>
+          </w:p>
+        </w:tc>
+      </w:tr>
+      <w:tr>
+        <w:tc>
+          <w:tcPr>
+            <w:tcW w:w="3080" w:type="dxa"/>
+          </w:tcPr>
+          <w:p>
+            <w:pPr>
+              <w:jc w:val="both"/>
+              <w:rPr>
+                <w:b/>
+              </w:rPr>
+            </w:pPr>
+            <w:r>
+              <w:rPr>
+                <w:b/>
+              </w:rPr>
+              <w:t>Pre-condition</w:t>
+            </w:r>
+          </w:p>
+        </w:tc>
+        <w:tc>
+          <w:tcPr>
+            <w:tcW w:w="6242" w:type="dxa"/>
+          </w:tcPr>
+          <w:p>
+            <w:pPr>
+              <w:pStyle w:val="ListParagraph"/>
+              <w:numPr>
+                <w:ilvl w:val="0"/>
+                <w:numId w:val="8"/>
+              </w:numPr>
+              <w:jc w:val="both"/>
+            </w:pPr>
+            <w:r>
+              <w:t>The game is started</w:t>
+            </w:r>
+          </w:p>
+          <w:p>
+            <w:pPr>
+              <w:pStyle w:val="ListParagraph"/>
+              <w:numPr>
+                <w:ilvl w:val="0"/>
+                <w:numId w:val="8"/>
+              </w:numPr>
+              <w:jc w:val="both"/>
+            </w:pPr>
+            <w:r>
+              <w:t>The player has a positive balance</w:t>
+            </w:r>
+          </w:p>
+          <w:p>
+            <w:pPr>
+              <w:pStyle w:val="ListParagraph"/>
+              <w:numPr>
+                <w:ilvl w:val="0"/>
+                <w:numId w:val="8"/>
+              </w:numPr>
+              <w:jc w:val="both"/>
+            </w:pPr>
+            <w:r>
+              <w:t xml:space="preserve">The bet and the limit are displayed </w:t>
+            </w:r>
+          </w:p>
+          <w:p>
+            <w:pPr>
+              <w:pStyle w:val="ListParagraph"/>
+              <w:numPr>
+                <w:ilvl w:val="0"/>
+                <w:numId w:val="8"/>
+              </w:numPr>
+              <w:jc w:val="both"/>
+            </w:pPr>
+            <w:r>
+              <w:t>Player is older than 18-year-old</w:t>
+            </w:r>
+          </w:p>
+        </w:tc>
+      </w:tr>
+      <w:tr>
+        <w:trPr>
+          <w:trHeight w:val="828"/>
+        </w:trPr>
+        <w:tc>
+          <w:tcPr>
+            <w:tcW w:w="3080" w:type="dxa"/>
+          </w:tcPr>
+          <w:p>
+            <w:pPr>
+              <w:jc w:val="both"/>
+              <w:rPr>
+                <w:b/>
+              </w:rPr>
+            </w:pPr>
+            <w:r>
+              <w:rPr>
+                <w:b/>
+              </w:rPr>
+              <w:t>Post-condition</w:t>
+            </w:r>
+          </w:p>
+        </w:tc>
+        <w:tc>
+          <w:tcPr>
+            <w:tcW w:w="6242" w:type="dxa"/>
+          </w:tcPr>
+          <w:p>
+            <w:pPr>
+              <w:pStyle w:val="ListParagraph"/>
+              <w:numPr>
+                <w:ilvl w:val="0"/>
+                <w:numId w:val="9"/>
+              </w:numPr>
+              <w:jc w:val="both"/>
+            </w:pPr>
+            <w:r>
+              <w:t>The dice is rolled and the result is displayed</w:t>
+            </w:r>
+          </w:p>
+          <w:p>
+            <w:pPr>
+              <w:pStyle w:val="ListParagraph"/>
+              <w:numPr>
+                <w:ilvl w:val="0"/>
+                <w:numId w:val="9"/>
+              </w:numPr>
+              <w:jc w:val="both"/>
+            </w:pPr>
+            <w:r>
+              <w:t>The game stops when the player has balance zero or the game has reached its end</w:t>
+            </w:r>
+          </w:p>
+        </w:tc>
+      </w:tr>
+    </w:tbl>
+    <w:p>
+      <w:pPr>
+        <w:jc w:val="both"/>
+      </w:pPr>
+    </w:p>
+    <w:tbl>
+      <w:tblPr>
+        <w:tblStyle w:val="TableGrid"/>
+        <w:tblW w:w="10774" w:type="dxa"/>
+        <w:tblInd w:w="-601" w:type="dxa"/>
+        <w:tblLook w:val="04A0" w:firstRow="1" w:lastRow="0" w:firstColumn="1" w:lastColumn="0" w:noHBand="0" w:noVBand="1"/>
+      </w:tblPr>
+      <w:tblGrid>
+        <w:gridCol w:w="1006"/>
+        <w:gridCol w:w="4139"/>
+        <w:gridCol w:w="4211"/>
+        <w:gridCol w:w="1418"/>
+      </w:tblGrid>
+      <w:tr>
+        <w:trPr>
+          <w:trHeight w:val="339"/>
+        </w:trPr>
+        <w:tc>
+          <w:tcPr>
+            <w:tcW w:w="1006" w:type="dxa"/>
+          </w:tcPr>
+          <w:p>
+            <w:pPr>
+              <w:jc w:val="both"/>
+              <w:rPr>
+                <w:b/>
+              </w:rPr>
+            </w:pPr>
+            <w:r>
+              <w:rPr>
+                <w:b/>
+              </w:rPr>
+              <w:t>Steps#</w:t>
+            </w:r>
+          </w:p>
+        </w:tc>
+        <w:tc>
+          <w:tcPr>
+            <w:tcW w:w="4139" w:type="dxa"/>
+          </w:tcPr>
+          <w:p>
+            <w:pPr>
+              <w:jc w:val="both"/>
+            </w:pPr>
+            <w:r>
+              <w:rPr>
+                <w:b/>
+              </w:rPr>
+              <w:t>Test Action</w:t>
+            </w:r>
+            <w:r>
+              <w:t xml:space="preserve"> </w:t>
+            </w:r>
+          </w:p>
+        </w:tc>
+        <w:tc>
+          <w:tcPr>
+            <w:tcW w:w="4211" w:type="dxa"/>
+          </w:tcPr>
+          <w:p>
+            <w:pPr>
+              <w:jc w:val="both"/>
+              <w:rPr>
+                <w:b/>
+              </w:rPr>
+            </w:pPr>
+            <w:r>
+              <w:rPr>
+                <w:b/>
+              </w:rPr>
+              <w:t xml:space="preserve">Expected </w:t>
+            </w:r>
+            <w:r>
+              <w:rPr>
+                <w:b/>
+              </w:rPr>
+              <w:t>Results</w:t>
+            </w:r>
+          </w:p>
+        </w:tc>
+        <w:tc>
+          <w:tcPr>
+            <w:tcW w:w="1418" w:type="dxa"/>
+          </w:tcPr>
+          <w:p>
+            <w:pPr>
+              <w:jc w:val="both"/>
+              <w:rPr>
+                <w:b/>
+              </w:rPr>
+            </w:pPr>
+            <w:r>
+              <w:rPr>
+                <w:b/>
+              </w:rPr>
+              <w:t>Pass/Fail</w:t>
+            </w:r>
+          </w:p>
+        </w:tc>
+      </w:tr>
+      <w:tr>
+        <w:tc>
+          <w:tcPr>
+            <w:tcW w:w="1006" w:type="dxa"/>
+          </w:tcPr>
+          <w:p>
+            <w:pPr>
+              <w:jc w:val="both"/>
+            </w:pPr>
+            <w:r>
+              <w:t>1</w:t>
+            </w:r>
+          </w:p>
+        </w:tc>
+        <w:tc>
+          <w:tcPr>
+            <w:tcW w:w="4139" w:type="dxa"/>
+          </w:tcPr>
+          <w:p>
+            <w:pPr>
+              <w:jc w:val="both"/>
+            </w:pPr>
+            <w:r>
+              <w:t>Launch the ‘</w:t>
+            </w:r>
+            <w:proofErr w:type="spellStart"/>
+            <w:r>
+              <w:t>CrownAndAnchorGame</w:t>
+            </w:r>
+            <w:proofErr w:type="spellEnd"/>
+            <w:r>
+              <w:t xml:space="preserve"> </w:t>
+            </w:r>
+          </w:p>
+        </w:tc>
+        <w:tc>
+          <w:tcPr>
+            <w:tcW w:w="4211" w:type="dxa"/>
+          </w:tcPr>
+          <w:p>
+            <w:pPr>
+              <w:jc w:val="both"/>
+            </w:pPr>
+            <w:r>
+              <w:t xml:space="preserve">The game starts </w:t>
+            </w:r>
+          </w:p>
+        </w:tc>
+        <w:tc>
+          <w:tcPr>
+            <w:tcW w:w="1418" w:type="dxa"/>
+          </w:tcPr>
+          <w:p>
+            <w:pPr>
+              <w:jc w:val="both"/>
+            </w:pPr>
+            <w:r>
+              <w:t>Pass</w:t>
+            </w:r>
+          </w:p>
+        </w:tc>
+      </w:tr>
+      <w:tr>
+        <w:tc>
+          <w:tcPr>
+            <w:tcW w:w="1006" w:type="dxa"/>
+          </w:tcPr>
+          <w:p>
+            <w:pPr>
+              <w:jc w:val="both"/>
+            </w:pPr>
+            <w:r>
+              <w:t>2</w:t>
+            </w:r>
+          </w:p>
+        </w:tc>
+        <w:tc>
+          <w:tcPr>
+            <w:tcW w:w="4139" w:type="dxa"/>
+          </w:tcPr>
+          <w:p>
+            <w:pPr>
+              <w:jc w:val="both"/>
+            </w:pPr>
+            <w:r>
+              <w:t>Dice are rolled</w:t>
+            </w:r>
+          </w:p>
+        </w:tc>
+        <w:tc>
+          <w:tcPr>
+            <w:tcW w:w="4211" w:type="dxa"/>
+          </w:tcPr>
+          <w:p>
+            <w:pPr>
+              <w:jc w:val="both"/>
+            </w:pPr>
+            <w:r>
+              <w:t>Game runs until the number of games expected</w:t>
+            </w:r>
+            <w:r>
+              <w:t xml:space="preserve"> </w:t>
+            </w:r>
+            <w:r>
+              <w:t>expires or player has no more money</w:t>
+            </w:r>
+          </w:p>
+        </w:tc>
+        <w:tc>
+          <w:tcPr>
+            <w:tcW w:w="1418" w:type="dxa"/>
+          </w:tcPr>
+          <w:p>
+            <w:pPr>
+              <w:jc w:val="both"/>
+            </w:pPr>
+            <w:r>
+              <w:t>Pass</w:t>
+            </w:r>
+          </w:p>
+        </w:tc>
+      </w:tr>
+      <w:tr>
+        <w:tc>
+          <w:tcPr>
+            <w:tcW w:w="1006" w:type="dxa"/>
+          </w:tcPr>
+          <w:p>
+            <w:pPr>
+              <w:jc w:val="both"/>
+            </w:pPr>
+            <w:r>
+              <w:t>6</w:t>
+            </w:r>
+          </w:p>
+        </w:tc>
+        <w:tc>
+          <w:tcPr>
+            <w:tcW w:w="4139" w:type="dxa"/>
+          </w:tcPr>
+          <w:p>
+            <w:pPr>
+              <w:jc w:val="both"/>
+            </w:pPr>
+            <w:r>
+              <w:t xml:space="preserve">Check if </w:t>
+            </w:r>
+            <w:r>
+              <w:t xml:space="preserve">value SPADE is displayed </w:t>
+            </w:r>
+            <w:r>
+              <w:t>when dice are rolled</w:t>
+            </w:r>
+          </w:p>
+        </w:tc>
+        <w:tc>
+          <w:tcPr>
+            <w:tcW w:w="4211" w:type="dxa"/>
+          </w:tcPr>
+          <w:p>
+            <w:pPr>
+              <w:jc w:val="both"/>
+            </w:pPr>
+            <w:r>
+              <w:t>Value SPADE is displayed</w:t>
+            </w:r>
+          </w:p>
+        </w:tc>
+        <w:tc>
+          <w:tcPr>
+            <w:tcW w:w="1418" w:type="dxa"/>
+          </w:tcPr>
+          <w:p>
+            <w:pPr>
+              <w:jc w:val="both"/>
+            </w:pPr>
+            <w:r>
+              <w:t>Pass</w:t>
+            </w:r>
+          </w:p>
+        </w:tc>
+      </w:tr>
+    </w:tbl>
+    <w:p>
+      <w:pPr>
+        <w:jc w:val="both"/>
+      </w:pPr>
+    </w:p>
+    <w:tbl>
+      <w:tblPr>
+        <w:tblStyle w:val="TableGrid"/>
+        <w:tblW w:w="9464" w:type="dxa"/>
+        <w:tblLook w:val="04A0" w:firstRow="1" w:lastRow="0" w:firstColumn="1" w:lastColumn="0" w:noHBand="0" w:noVBand="1"/>
+      </w:tblPr>
+      <w:tblGrid>
+        <w:gridCol w:w="1569"/>
+        <w:gridCol w:w="1375"/>
+        <w:gridCol w:w="1423"/>
+        <w:gridCol w:w="1375"/>
+        <w:gridCol w:w="1198"/>
+        <w:gridCol w:w="1188"/>
+        <w:gridCol w:w="1336"/>
+      </w:tblGrid>
+      <w:tr>
+        <w:trPr>
+          <w:trHeight w:val="326"/>
+        </w:trPr>
+        <w:tc>
+          <w:tcPr>
+            <w:tcW w:w="1569" w:type="dxa"/>
+          </w:tcPr>
+          <w:p>
+            <w:pPr>
+              <w:jc w:val="both"/>
+              <w:rPr>
+                <w:b/>
+              </w:rPr>
+            </w:pPr>
+            <w:r>
+              <w:rPr>
+                <w:b/>
+              </w:rPr>
+              <w:t>Turn</w:t>
+            </w:r>
+          </w:p>
+        </w:tc>
+        <w:tc>
+          <w:tcPr>
+            <w:tcW w:w="1375" w:type="dxa"/>
+          </w:tcPr>
+          <w:p>
+            <w:pPr>
+              <w:jc w:val="both"/>
+            </w:pPr>
+            <w:r>
+              <w:t>7</w:t>
+            </w:r>
+          </w:p>
+        </w:tc>
+        <w:tc>
+          <w:tcPr>
+            <w:tcW w:w="1423" w:type="dxa"/>
+          </w:tcPr>
+          <w:p>
+            <w:pPr>
+              <w:jc w:val="both"/>
+            </w:pPr>
+            <w:r>
+              <w:t>8</w:t>
+            </w:r>
+          </w:p>
+        </w:tc>
+        <w:tc>
+          <w:tcPr>
+            <w:tcW w:w="1375" w:type="dxa"/>
+          </w:tcPr>
+          <w:p>
+            <w:pPr>
+              <w:jc w:val="both"/>
+            </w:pPr>
+            <w:r>
+              <w:t>9</w:t>
+            </w:r>
+          </w:p>
+        </w:tc>
+        <w:tc>
+          <w:tcPr>
+            <w:tcW w:w="1198" w:type="dxa"/>
+          </w:tcPr>
+          <w:p>
+            <w:pPr>
+              <w:jc w:val="both"/>
+            </w:pPr>
+            <w:r>
+              <w:t>10</w:t>
+            </w:r>
+          </w:p>
+        </w:tc>
+        <w:tc>
+          <w:tcPr>
+            <w:tcW w:w="1188" w:type="dxa"/>
+          </w:tcPr>
+          <w:p>
+            <w:pPr>
+              <w:jc w:val="both"/>
+            </w:pPr>
+            <w:r>
+              <w:t>11</w:t>
+            </w:r>
+          </w:p>
+        </w:tc>
+        <w:tc>
+          <w:tcPr>
+            <w:tcW w:w="1336" w:type="dxa"/>
+          </w:tcPr>
+          <w:p>
+            <w:pPr>
+              <w:jc w:val="both"/>
+            </w:pPr>
+            <w:r>
+              <w:t>12</w:t>
+            </w:r>
+          </w:p>
+        </w:tc>
+      </w:tr>
+      <w:tr>
+        <w:tc>
+          <w:tcPr>
+            <w:tcW w:w="1569" w:type="dxa"/>
+          </w:tcPr>
+          <w:p>
+            <w:pPr>
+              <w:jc w:val="both"/>
+              <w:rPr>
+                <w:b/>
+              </w:rPr>
+            </w:pPr>
+            <w:r>
+              <w:rPr>
+                <w:b/>
+              </w:rPr>
+              <w:t>Bet on</w:t>
+            </w:r>
+          </w:p>
+        </w:tc>
+        <w:tc>
+          <w:tcPr>
+            <w:tcW w:w="1375" w:type="dxa"/>
+          </w:tcPr>
+          <w:p>
+            <w:pPr>
+              <w:jc w:val="both"/>
+            </w:pPr>
+            <w:r>
+              <w:t>SPADE</w:t>
+            </w:r>
+          </w:p>
+        </w:tc>
+        <w:tc>
+          <w:tcPr>
+            <w:tcW w:w="1423" w:type="dxa"/>
+          </w:tcPr>
+          <w:p>
+            <w:pPr>
+              <w:jc w:val="both"/>
+            </w:pPr>
+            <w:r>
+              <w:t>CLUB</w:t>
+            </w:r>
+          </w:p>
+        </w:tc>
+        <w:tc>
+          <w:tcPr>
+            <w:tcW w:w="1375" w:type="dxa"/>
+          </w:tcPr>
+          <w:p>
+            <w:pPr>
+              <w:jc w:val="both"/>
+            </w:pPr>
+            <w:r>
+              <w:t>ANCHOR</w:t>
+            </w:r>
+          </w:p>
+        </w:tc>
+        <w:tc>
+          <w:tcPr>
+            <w:tcW w:w="1198" w:type="dxa"/>
+          </w:tcPr>
+          <w:p>
+            <w:pPr>
+              <w:jc w:val="both"/>
+            </w:pPr>
+            <w:r>
+              <w:t>HEART</w:t>
+            </w:r>
+          </w:p>
+        </w:tc>
+        <w:tc>
+          <w:tcPr>
+            <w:tcW w:w="1188" w:type="dxa"/>
+          </w:tcPr>
+          <w:p>
+            <w:pPr>
+              <w:jc w:val="both"/>
+            </w:pPr>
+            <w:r>
+              <w:t>DIAMON</w:t>
+            </w:r>
+          </w:p>
+        </w:tc>
+        <w:tc>
+          <w:tcPr>
+            <w:tcW w:w="1336" w:type="dxa"/>
+          </w:tcPr>
+          <w:p>
+            <w:pPr>
+              <w:jc w:val="both"/>
+            </w:pPr>
+            <w:r>
+              <w:t>ANCHOR</w:t>
+            </w:r>
+          </w:p>
+        </w:tc>
+      </w:tr>
+      <w:tr>
+        <w:tc>
+          <w:tcPr>
+            <w:tcW w:w="1569" w:type="dxa"/>
+          </w:tcPr>
+          <w:p>
+            <w:pPr>
+              <w:jc w:val="both"/>
+              <w:rPr>
+                <w:b/>
+              </w:rPr>
+            </w:pPr>
+            <w:r>
+              <w:rPr>
+                <w:b/>
+              </w:rPr>
+              <w:t>Start balance</w:t>
+            </w:r>
+          </w:p>
+        </w:tc>
+        <w:tc>
+          <w:tcPr>
+            <w:tcW w:w="1375" w:type="dxa"/>
+          </w:tcPr>
+          <w:p>
+            <w:pPr>
+              <w:jc w:val="both"/>
+            </w:pPr>
+            <w:r>
+              <w:t>10</w:t>
+            </w:r>
+          </w:p>
+        </w:tc>
+        <w:tc>
+          <w:tcPr>
+            <w:tcW w:w="1423" w:type="dxa"/>
+          </w:tcPr>
+          <w:p>
+            <w:pPr>
+              <w:jc w:val="both"/>
+            </w:pPr>
+            <w:r>
+              <w:t>1</w:t>
+            </w:r>
+            <w:r>
+              <w:t>5</w:t>
+            </w:r>
+          </w:p>
+        </w:tc>
+        <w:tc>
+          <w:tcPr>
+            <w:tcW w:w="1375" w:type="dxa"/>
+          </w:tcPr>
+          <w:p>
+            <w:pPr>
+              <w:jc w:val="both"/>
+            </w:pPr>
+            <w:r>
+              <w:t>10</w:t>
+            </w:r>
+          </w:p>
+        </w:tc>
+        <w:tc>
+          <w:tcPr>
+            <w:tcW w:w="1198" w:type="dxa"/>
+          </w:tcPr>
+          <w:p>
+            <w:pPr>
+              <w:jc w:val="both"/>
+            </w:pPr>
+            <w:r>
+              <w:t>5</w:t>
+            </w:r>
+          </w:p>
+        </w:tc>
+        <w:tc>
+          <w:tcPr>
+            <w:tcW w:w="1188" w:type="dxa"/>
+          </w:tcPr>
+          <w:p>
+            <w:pPr>
+              <w:jc w:val="both"/>
+            </w:pPr>
+            <w:r>
+              <w:t>10</w:t>
+            </w:r>
+          </w:p>
+        </w:tc>
+        <w:tc>
+          <w:tcPr>
+            <w:tcW w:w="1336" w:type="dxa"/>
+          </w:tcPr>
+          <w:p>
+            <w:pPr>
+              <w:jc w:val="both"/>
+            </w:pPr>
+            <w:r>
+              <w:t>5</w:t>
+            </w:r>
+          </w:p>
+        </w:tc>
+      </w:tr>
+      <w:tr>
+        <w:tc>
+          <w:tcPr>
+            <w:tcW w:w="1569" w:type="dxa"/>
+          </w:tcPr>
+          <w:p>
+            <w:pPr>
+              <w:jc w:val="both"/>
+              <w:rPr>
+                <w:b/>
+              </w:rPr>
+            </w:pPr>
+            <w:r>
+              <w:rPr>
+                <w:b/>
+              </w:rPr>
+              <w:t>Rolled result</w:t>
+            </w:r>
+          </w:p>
+        </w:tc>
+        <w:tc>
+          <w:tcPr>
+            <w:tcW w:w="7895" w:type="dxa"/>
+            <w:gridSpan w:val="6"/>
+          </w:tcPr>
+          <w:p>
+            <w:pPr>
+              <w:jc w:val="center"/>
+            </w:pPr>
+            <w:r>
+              <w:t>CROWN, SPADE, HEART</w:t>
+            </w:r>
+          </w:p>
+        </w:tc>
+      </w:tr>
+      <w:tr>
+        <w:tc>
+          <w:tcPr>
+            <w:tcW w:w="1569" w:type="dxa"/>
+          </w:tcPr>
+          <w:p>
+            <w:pPr>
+              <w:jc w:val="both"/>
+              <w:rPr>
+                <w:b/>
+              </w:rPr>
+            </w:pPr>
+            <w:r>
+              <w:rPr>
+                <w:b/>
+              </w:rPr>
+              <w:t>Balance</w:t>
+            </w:r>
+          </w:p>
+        </w:tc>
+        <w:tc>
+          <w:tcPr>
+            <w:tcW w:w="1375" w:type="dxa"/>
+          </w:tcPr>
+          <w:p>
+            <w:pPr>
+              <w:jc w:val="both"/>
+            </w:pPr>
+            <w:r>
+              <w:t>1</w:t>
+            </w:r>
+            <w:r>
+              <w:t>5</w:t>
+            </w:r>
+          </w:p>
+        </w:tc>
+        <w:tc>
+          <w:tcPr>
+            <w:tcW w:w="1423" w:type="dxa"/>
+          </w:tcPr>
+          <w:p>
+            <w:pPr>
+              <w:jc w:val="both"/>
+            </w:pPr>
+            <w:r>
+              <w:t>10</w:t>
+            </w:r>
+          </w:p>
+        </w:tc>
+        <w:tc>
+          <w:tcPr>
+            <w:tcW w:w="1375" w:type="dxa"/>
+          </w:tcPr>
+          <w:p>
+            <w:pPr>
+              <w:jc w:val="both"/>
+            </w:pPr>
+            <w:r>
+              <w:t>5</w:t>
+            </w:r>
+          </w:p>
+        </w:tc>
+        <w:tc>
+          <w:tcPr>
+            <w:tcW w:w="1198" w:type="dxa"/>
+          </w:tcPr>
+          <w:p>
+            <w:pPr>
+              <w:jc w:val="both"/>
+            </w:pPr>
+            <w:r>
+              <w:t>10</w:t>
+            </w:r>
+          </w:p>
+        </w:tc>
+        <w:tc>
+          <w:tcPr>
+            <w:tcW w:w="1188" w:type="dxa"/>
+          </w:tcPr>
+          <w:p>
+            <w:pPr>
+              <w:jc w:val="both"/>
+            </w:pPr>
+            <w:r>
+              <w:t>5</w:t>
+            </w:r>
+          </w:p>
+        </w:tc>
+        <w:tc>
+          <w:tcPr>
+            <w:tcW w:w="1336" w:type="dxa"/>
+          </w:tcPr>
+          <w:p>
+            <w:pPr>
+              <w:jc w:val="both"/>
+            </w:pPr>
+            <w:r>
+              <w:t>0</w:t>
+            </w:r>
+          </w:p>
+        </w:tc>
+      </w:tr>
+    </w:tbl>
+    <w:p>
+      <w:pPr>
+        <w:jc w:val="both"/>
+      </w:pPr>
+    </w:p>
+    <w:p>
+      <w:pPr>
+        <w:jc w:val="both"/>
+      </w:pPr>
+      <w:r>
+        <w:t>The picture below shows that the bug has been fixed.</w:t>
+      </w:r>
+    </w:p>
+    <w:p>
+      <w:pPr>
+        <w:jc w:val="center"/>
+      </w:pPr>
+      <w:r>
+        <w:rPr>
+          <w:noProof/>
+          <w:lang w:val="en-GB" w:eastAsia="en-GB"/>
+        </w:rPr>
+        <w:lastRenderedPageBreak/>
+        <w:drawing>
+          <wp:inline distT="0" distB="0" distL="0" distR="0" wp14:anchorId="38010543" wp14:editId="6884605F">
+            <wp:extent cx="2337435" cy="2710690"/>
+            <wp:effectExtent l="0" t="0" r="0" b="0"/>
+            <wp:docPr id="12" name="Picture 12"/>
+            <wp:cNvGraphicFramePr>
+              <a:graphicFrameLocks xmlns:a="http://schemas.openxmlformats.org/drawingml/2006/main" noChangeAspect="1"/>
+            </wp:cNvGraphicFramePr>
+            <a:graphic xmlns:a="http://schemas.openxmlformats.org/drawingml/2006/main">
+              <a:graphicData uri="http://schemas.openxmlformats.org/drawingml/2006/picture">
+                <pic:pic xmlns:pic="http://schemas.openxmlformats.org/drawingml/2006/picture">
+                  <pic:nvPicPr>
+                    <pic:cNvPr id="12" name="Screen Shot 2016-10-11 at 5.37.34 am.png"/>
+                    <pic:cNvPicPr/>
+                  </pic:nvPicPr>
+                  <pic:blipFill>
+                    <a:blip r:embed="rId10" cstate="print">
+                      <a:extLst>
+                        <a:ext uri="{28A0092B-C50C-407E-A947-70E740481C1C}">
+                          <a14:useLocalDpi xmlns:a14="http://schemas.microsoft.com/office/drawing/2010/main" val="0"/>
+                        </a:ext>
+                      </a:extLst>
+                    </a:blip>
+                    <a:stretch>
+                      <a:fillRect/>
+                    </a:stretch>
+                  </pic:blipFill>
+                  <pic:spPr>
+                    <a:xfrm>
+                      <a:off x="0" y="0"/>
+                      <a:ext cx="2351742" cy="2727281"/>
+                    </a:xfrm>
+                    <a:prstGeom prst="rect">
+                      <a:avLst/>
+                    </a:prstGeom>
+                  </pic:spPr>
+                </pic:pic>
+              </a:graphicData>
+            </a:graphic>
+          </wp:inline>
+        </w:drawing>
+      </w:r>
+      <w:bookmarkStart w:id="4" w:name="_GoBack"/>
+      <w:bookmarkEnd w:id="4"/>
+    </w:p>
+    <w:p>
+      <w:pPr>
         <w:jc w:val="both"/>
       </w:pPr>
     </w:p>
     <w:sectPr>
-      <w:headerReference w:type="default" r:id="rId10"/>
-      <w:footerReference w:type="default" r:id="rId11"/>
+      <w:headerReference w:type="default" r:id="rId11"/>
+      <w:footerReference w:type="default" r:id="rId12"/>
       <w:pgSz w:w="11906" w:h="16838"/>
       <w:pgMar w:top="1440" w:right="1440" w:bottom="1440" w:left="1440" w:header="708" w:footer="708" w:gutter="0"/>
       <w:cols w:space="708"/>
@@ -2996,7 +4044,7 @@
         <w:rFonts w:asciiTheme="majorHAnsi" w:hAnsiTheme="majorHAnsi"/>
         <w:noProof/>
       </w:rPr>
-      <w:t>3</w:t>
+      <w:t>5</w:t>
     </w:r>
     <w:r>
       <w:rPr>
@@ -5311,7 +6359,7 @@
 </file>
 
 <file path=customXml/itemProps1.xml><?xml version="1.0" encoding="utf-8"?>
-<ds:datastoreItem xmlns:ds="http://schemas.openxmlformats.org/officeDocument/2006/customXml" ds:itemID="{35E58FAB-99FD-0848-B58F-2DB0757C137A}">
+<ds:datastoreItem xmlns:ds="http://schemas.openxmlformats.org/officeDocument/2006/customXml" ds:itemID="{D222DD94-0FEA-4941-8B83-F720A6E7F492}">
   <ds:schemaRefs>
     <ds:schemaRef ds:uri="http://schemas.openxmlformats.org/officeDocument/2006/bibliography"/>
   </ds:schemaRefs>

</xml_diff>